<commit_message>
Alright. Simpler version; examples adjusted
</commit_message>
<xml_diff>
--- a/dictionary/draft/TopoCif_chapter_revised_2021.10.02-BH.docx
+++ b/dictionary/draft/TopoCif_chapter_revised_2021.10.02-BH.docx
@@ -1108,10 +1108,7 @@
         <w:t>category key</w:t>
       </w:r>
       <w:r>
-        <w:t xml:space="preserve">, an integer, typically starting </w:t>
-      </w:r>
-      <w:r>
-        <w:t xml:space="preserve">with 1. </w:t>
+        <w:t xml:space="preserve">, an integer, typically starting with 1. </w:t>
       </w:r>
       <w:proofErr w:type="gramStart"/>
       <w:r>
@@ -1125,10 +1122,7 @@
         <w:t>y</w:t>
       </w:r>
       <w:r>
-        <w:t xml:space="preserve">, TOPOL_LINK allows for a general reference to an ATOM_SITE atom along with </w:t>
-      </w:r>
-      <w:r>
-        <w:t xml:space="preserve">a symmetry operation and a translation to be applied to that atom’s reference position. The syntax, however, is slightly different. </w:t>
+        <w:t xml:space="preserve">, TOPOL_LINK allows for a general reference to an ATOM_SITE atom along with a symmetry operation and a translation to be applied to that atom’s reference position. The syntax, however, is slightly different. </w:t>
       </w:r>
       <w:r>
         <w:t>Like _</w:t>
@@ -1178,10 +1172,7 @@
         <w:t>a</w:t>
       </w:r>
       <w:r>
-        <w:t xml:space="preserve"> axis. (This allows for a more general </w:t>
-      </w:r>
-      <w:r>
-        <w:t xml:space="preserve">representation than the </w:t>
+        <w:t xml:space="preserve"> axis. (This allows for a more general representation than the </w:t>
       </w:r>
       <w:r>
         <w:t>“555” notation used in _space_g</w:t>
@@ -1229,10 +1220,7 @@
         <w:t>point</w:t>
       </w:r>
       <w:r>
-        <w:t xml:space="preserve"> </w:t>
-      </w:r>
-      <w:r>
-        <w:t xml:space="preserve">(period) character. </w:t>
+        <w:t xml:space="preserve"> (period) character. </w:t>
       </w:r>
       <w:r>
         <w:t xml:space="preserve"> </w:t>
@@ -2386,10 +2374,7 @@
         <w:t xml:space="preserve">hen </w:t>
       </w:r>
       <w:r>
-        <w:t xml:space="preserve">the node refers to a non-atomic position, such as the center of a </w:t>
-      </w:r>
-      <w:r>
-        <w:t>channel</w:t>
+        <w:t>the node refers to a non-atomic position, such as the center of a channel</w:t>
       </w:r>
       <w:r>
         <w:t>.</w:t>
@@ -5628,15 +5613,13 @@
                 <w:rFonts w:ascii="Courier New" w:hAnsi="Courier New" w:cs="Courier New"/>
                 <w:sz w:val="20"/>
                 <w:szCs w:val="20"/>
-                <w:lang w:val="es-ES"/>
-              </w:rPr>
-            </w:pPr>
-            <w:r>
-              <w:rPr>
-                <w:rFonts w:ascii="Courier New" w:hAnsi="Courier New" w:cs="Courier New"/>
-                <w:sz w:val="20"/>
-                <w:szCs w:val="20"/>
-                <w:lang w:val="es-ES"/>
+              </w:rPr>
+            </w:pPr>
+            <w:r>
+              <w:rPr>
+                <w:rFonts w:ascii="Courier New" w:hAnsi="Courier New" w:cs="Courier New"/>
+                <w:sz w:val="20"/>
+                <w:szCs w:val="20"/>
               </w:rPr>
               <w:t>_</w:t>
             </w:r>
@@ -5646,7 +5629,6 @@
                 <w:rFonts w:ascii="Courier New" w:hAnsi="Courier New" w:cs="Courier New"/>
                 <w:sz w:val="20"/>
                 <w:szCs w:val="20"/>
-                <w:lang w:val="es-ES"/>
               </w:rPr>
               <w:t>topol_</w:t>
             </w:r>
@@ -5656,7 +5638,6 @@
                 <w:rFonts w:ascii="Courier New" w:hAnsi="Courier New" w:cs="Courier New"/>
                 <w:sz w:val="20"/>
                 <w:szCs w:val="20"/>
-                <w:lang w:val="es-ES"/>
               </w:rPr>
               <w:t>node.fract</w:t>
             </w:r>
@@ -5666,7 +5647,6 @@
                 <w:rFonts w:ascii="Courier New" w:hAnsi="Courier New" w:cs="Courier New"/>
                 <w:sz w:val="20"/>
                 <w:szCs w:val="20"/>
-                <w:lang w:val="es-ES"/>
               </w:rPr>
               <w:t>_y</w:t>
             </w:r>
@@ -5678,15 +5658,13 @@
                 <w:rFonts w:ascii="Courier New" w:hAnsi="Courier New" w:cs="Courier New"/>
                 <w:sz w:val="20"/>
                 <w:szCs w:val="20"/>
-                <w:lang w:val="es-ES"/>
-              </w:rPr>
-            </w:pPr>
-            <w:r>
-              <w:rPr>
-                <w:rFonts w:ascii="Courier New" w:hAnsi="Courier New" w:cs="Courier New"/>
-                <w:sz w:val="20"/>
-                <w:szCs w:val="20"/>
-                <w:lang w:val="es-ES"/>
+              </w:rPr>
+            </w:pPr>
+            <w:r>
+              <w:rPr>
+                <w:rFonts w:ascii="Courier New" w:hAnsi="Courier New" w:cs="Courier New"/>
+                <w:sz w:val="20"/>
+                <w:szCs w:val="20"/>
               </w:rPr>
               <w:t>_</w:t>
             </w:r>
@@ -5696,7 +5674,6 @@
                 <w:rFonts w:ascii="Courier New" w:hAnsi="Courier New" w:cs="Courier New"/>
                 <w:sz w:val="20"/>
                 <w:szCs w:val="20"/>
-                <w:lang w:val="es-ES"/>
               </w:rPr>
               <w:t>topol_</w:t>
             </w:r>
@@ -5706,7 +5683,6 @@
                 <w:rFonts w:ascii="Courier New" w:hAnsi="Courier New" w:cs="Courier New"/>
                 <w:sz w:val="20"/>
                 <w:szCs w:val="20"/>
-                <w:lang w:val="es-ES"/>
               </w:rPr>
               <w:t>node.fract</w:t>
             </w:r>
@@ -5716,7 +5692,6 @@
                 <w:rFonts w:ascii="Courier New" w:hAnsi="Courier New" w:cs="Courier New"/>
                 <w:sz w:val="20"/>
                 <w:szCs w:val="20"/>
-                <w:lang w:val="es-ES"/>
               </w:rPr>
               <w:t>_z</w:t>
             </w:r>
@@ -5728,15 +5703,13 @@
                 <w:rFonts w:ascii="Courier New" w:hAnsi="Courier New" w:cs="Courier New"/>
                 <w:sz w:val="20"/>
                 <w:szCs w:val="20"/>
-                <w:lang w:val="es-ES"/>
-              </w:rPr>
-            </w:pPr>
-            <w:r>
-              <w:rPr>
-                <w:rFonts w:ascii="Courier New" w:hAnsi="Courier New" w:cs="Courier New"/>
-                <w:sz w:val="20"/>
-                <w:szCs w:val="20"/>
-                <w:lang w:val="es-ES"/>
+              </w:rPr>
+            </w:pPr>
+            <w:r>
+              <w:rPr>
+                <w:rFonts w:ascii="Courier New" w:hAnsi="Courier New" w:cs="Courier New"/>
+                <w:sz w:val="20"/>
+                <w:szCs w:val="20"/>
               </w:rPr>
               <w:t>1 Li1 1 . . .</w:t>
             </w:r>
@@ -5747,15 +5720,13 @@
                 <w:rFonts w:ascii="Courier New" w:hAnsi="Courier New" w:cs="Courier New"/>
                 <w:sz w:val="20"/>
                 <w:szCs w:val="20"/>
-                <w:lang w:val="es-ES"/>
-              </w:rPr>
-            </w:pPr>
-            <w:r>
-              <w:rPr>
-                <w:rFonts w:ascii="Courier New" w:hAnsi="Courier New" w:cs="Courier New"/>
-                <w:sz w:val="20"/>
-                <w:szCs w:val="20"/>
-                <w:lang w:val="es-ES"/>
+              </w:rPr>
+            </w:pPr>
+            <w:r>
+              <w:rPr>
+                <w:rFonts w:ascii="Courier New" w:hAnsi="Courier New" w:cs="Courier New"/>
+                <w:sz w:val="20"/>
+                <w:szCs w:val="20"/>
               </w:rPr>
               <w:t>2 C</w:t>
             </w:r>
@@ -5765,7 +5736,6 @@
                 <w:rFonts w:ascii="Courier New" w:hAnsi="Courier New" w:cs="Courier New"/>
                 <w:sz w:val="20"/>
                 <w:szCs w:val="20"/>
-                <w:lang w:val="es-ES"/>
               </w:rPr>
               <w:t>1  1</w:t>
             </w:r>
@@ -5775,7 +5745,6 @@
                 <w:rFonts w:ascii="Courier New" w:hAnsi="Courier New" w:cs="Courier New"/>
                 <w:sz w:val="20"/>
                 <w:szCs w:val="20"/>
-                <w:lang w:val="es-ES"/>
               </w:rPr>
               <w:t xml:space="preserve"> . . .</w:t>
             </w:r>
@@ -5786,15 +5755,13 @@
                 <w:rFonts w:ascii="Courier New" w:hAnsi="Courier New" w:cs="Courier New"/>
                 <w:sz w:val="20"/>
                 <w:szCs w:val="20"/>
-                <w:lang w:val="es-ES"/>
-              </w:rPr>
-            </w:pPr>
-            <w:r>
-              <w:rPr>
-                <w:rFonts w:ascii="Courier New" w:hAnsi="Courier New" w:cs="Courier New"/>
-                <w:sz w:val="20"/>
-                <w:szCs w:val="20"/>
-                <w:lang w:val="es-ES"/>
+              </w:rPr>
+            </w:pPr>
+            <w:r>
+              <w:rPr>
+                <w:rFonts w:ascii="Courier New" w:hAnsi="Courier New" w:cs="Courier New"/>
+                <w:sz w:val="20"/>
+                <w:szCs w:val="20"/>
               </w:rPr>
               <w:t>3 O</w:t>
             </w:r>
@@ -5804,7 +5771,6 @@
                 <w:rFonts w:ascii="Courier New" w:hAnsi="Courier New" w:cs="Courier New"/>
                 <w:sz w:val="20"/>
                 <w:szCs w:val="20"/>
-                <w:lang w:val="es-ES"/>
               </w:rPr>
               <w:t>1  1</w:t>
             </w:r>
@@ -5814,7 +5780,6 @@
                 <w:rFonts w:ascii="Courier New" w:hAnsi="Courier New" w:cs="Courier New"/>
                 <w:sz w:val="20"/>
                 <w:szCs w:val="20"/>
-                <w:lang w:val="es-ES"/>
               </w:rPr>
               <w:t xml:space="preserve"> . . .</w:t>
             </w:r>
@@ -5825,15 +5790,13 @@
                 <w:rFonts w:ascii="Courier New" w:hAnsi="Courier New" w:cs="Courier New"/>
                 <w:sz w:val="20"/>
                 <w:szCs w:val="20"/>
-                <w:lang w:val="es-ES"/>
-              </w:rPr>
-            </w:pPr>
-            <w:r>
-              <w:rPr>
-                <w:rFonts w:ascii="Courier New" w:hAnsi="Courier New" w:cs="Courier New"/>
-                <w:sz w:val="20"/>
-                <w:szCs w:val="20"/>
-                <w:lang w:val="es-ES"/>
+              </w:rPr>
+            </w:pPr>
+            <w:r>
+              <w:rPr>
+                <w:rFonts w:ascii="Courier New" w:hAnsi="Courier New" w:cs="Courier New"/>
+                <w:sz w:val="20"/>
+                <w:szCs w:val="20"/>
               </w:rPr>
               <w:t>4 Co1 1 . . .</w:t>
             </w:r>
@@ -5844,136 +5807,73 @@
                 <w:rFonts w:ascii="Courier New" w:hAnsi="Courier New" w:cs="Courier New"/>
                 <w:sz w:val="20"/>
                 <w:szCs w:val="20"/>
-                <w:lang w:val="es-ES"/>
-              </w:rPr>
-            </w:pPr>
-            <w:r>
-              <w:rPr>
-                <w:rFonts w:ascii="Courier New" w:hAnsi="Courier New" w:cs="Courier New"/>
-                <w:sz w:val="20"/>
-                <w:szCs w:val="20"/>
-                <w:lang w:val="es-ES"/>
-              </w:rPr>
-              <w:t xml:space="preserve">5 ZA1 </w:t>
-            </w:r>
-            <w:proofErr w:type="gramStart"/>
-            <w:r>
-              <w:rPr>
-                <w:rFonts w:ascii="Courier New" w:hAnsi="Courier New" w:cs="Courier New"/>
-                <w:sz w:val="20"/>
-                <w:szCs w:val="20"/>
-                <w:lang w:val="es-ES"/>
-              </w:rPr>
-              <w:t xml:space="preserve">2  </w:t>
-            </w:r>
-            <w:r>
-              <w:rPr>
-                <w:rFonts w:ascii="Courier New" w:hAnsi="Courier New" w:cs="Courier New"/>
-                <w:sz w:val="20"/>
-                <w:szCs w:val="20"/>
-                <w:lang w:val="es-ES"/>
-              </w:rPr>
-              <w:t>0.00000</w:t>
-            </w:r>
-            <w:proofErr w:type="gramEnd"/>
-            <w:r>
-              <w:rPr>
-                <w:rFonts w:ascii="Courier New" w:hAnsi="Courier New" w:cs="Courier New"/>
-                <w:sz w:val="20"/>
-                <w:szCs w:val="20"/>
-                <w:lang w:val="es-ES"/>
-              </w:rPr>
-              <w:t xml:space="preserve"> 0.00000 0.00000</w:t>
-            </w:r>
-          </w:p>
-          <w:p>
-            <w:pPr>
-              <w:rPr>
-                <w:rFonts w:ascii="Courier New" w:hAnsi="Courier New" w:cs="Courier New"/>
-                <w:sz w:val="20"/>
-                <w:szCs w:val="20"/>
-                <w:lang w:val="es-ES"/>
-              </w:rPr>
-            </w:pPr>
-            <w:r>
-              <w:rPr>
-                <w:rFonts w:ascii="Courier New" w:hAnsi="Courier New" w:cs="Courier New"/>
-                <w:sz w:val="20"/>
-                <w:szCs w:val="20"/>
-                <w:lang w:val="es-ES"/>
-              </w:rPr>
-              <w:t xml:space="preserve">6 ZB1 </w:t>
-            </w:r>
-            <w:proofErr w:type="gramStart"/>
-            <w:r>
-              <w:rPr>
-                <w:rFonts w:ascii="Courier New" w:hAnsi="Courier New" w:cs="Courier New"/>
-                <w:sz w:val="20"/>
-                <w:szCs w:val="20"/>
-                <w:lang w:val="es-ES"/>
-              </w:rPr>
-              <w:t>2  0.25036</w:t>
-            </w:r>
-            <w:proofErr w:type="gramEnd"/>
-            <w:r>
-              <w:rPr>
-                <w:rFonts w:ascii="Courier New" w:hAnsi="Courier New" w:cs="Courier New"/>
-                <w:sz w:val="20"/>
-                <w:szCs w:val="20"/>
-                <w:lang w:val="es-ES"/>
-              </w:rPr>
-              <w:t xml:space="preserve"> 0.25036 0.25036</w:t>
-            </w:r>
-          </w:p>
-          <w:p>
-            <w:pPr>
-              <w:rPr>
-                <w:rFonts w:ascii="Courier New" w:hAnsi="Courier New" w:cs="Courier New"/>
-                <w:sz w:val="20"/>
-                <w:szCs w:val="20"/>
-              </w:rPr>
-            </w:pPr>
-            <w:r>
-              <w:rPr>
-                <w:rFonts w:ascii="Courier New" w:hAnsi="Courier New" w:cs="Courier New"/>
-                <w:sz w:val="20"/>
-                <w:szCs w:val="20"/>
-              </w:rPr>
-              <w:t xml:space="preserve">7 ZC1 </w:t>
-            </w:r>
-            <w:proofErr w:type="gramStart"/>
-            <w:r>
-              <w:rPr>
-                <w:rFonts w:ascii="Courier New" w:hAnsi="Courier New" w:cs="Courier New"/>
-                <w:sz w:val="20"/>
-                <w:szCs w:val="20"/>
-              </w:rPr>
-              <w:t xml:space="preserve">2 </w:t>
-            </w:r>
-            <w:r>
-              <w:rPr>
-                <w:rFonts w:ascii="Courier New" w:hAnsi="Courier New" w:cs="Courier New"/>
-                <w:sz w:val="20"/>
-                <w:szCs w:val="20"/>
-              </w:rPr>
-              <w:t xml:space="preserve"> </w:t>
-            </w:r>
-            <w:r>
-              <w:rPr>
-                <w:rFonts w:ascii="Courier New" w:hAnsi="Courier New" w:cs="Courier New"/>
-                <w:sz w:val="20"/>
-                <w:szCs w:val="20"/>
-              </w:rPr>
-              <w:t>0.50000</w:t>
-            </w:r>
-            <w:proofErr w:type="gramEnd"/>
-            <w:r>
-              <w:rPr>
-                <w:rFonts w:ascii="Courier New" w:hAnsi="Courier New" w:cs="Courier New"/>
-                <w:sz w:val="20"/>
-                <w:szCs w:val="20"/>
-              </w:rPr>
-              <w:t xml:space="preserve"> 0.50000 0.50000</w:t>
+              </w:rPr>
+            </w:pPr>
+            <w:r>
+              <w:rPr>
+                <w:rFonts w:ascii="Courier New" w:hAnsi="Courier New" w:cs="Courier New"/>
+                <w:sz w:val="20"/>
+                <w:szCs w:val="20"/>
+              </w:rPr>
+              <w:t xml:space="preserve">5 ZA1 2 </w:t>
+            </w:r>
+            <w:r>
+              <w:rPr>
+                <w:rFonts w:ascii="Courier New" w:hAnsi="Courier New" w:cs="Courier New"/>
+                <w:sz w:val="20"/>
+                <w:szCs w:val="20"/>
+              </w:rPr>
+              <w:t>. . .</w:t>
+            </w:r>
+          </w:p>
+          <w:p>
+            <w:pPr>
+              <w:rPr>
+                <w:rFonts w:ascii="Courier New" w:hAnsi="Courier New" w:cs="Courier New"/>
+                <w:sz w:val="20"/>
+                <w:szCs w:val="20"/>
+              </w:rPr>
+            </w:pPr>
+            <w:r>
+              <w:rPr>
+                <w:rFonts w:ascii="Courier New" w:hAnsi="Courier New" w:cs="Courier New"/>
+                <w:sz w:val="20"/>
+                <w:szCs w:val="20"/>
+              </w:rPr>
+              <w:t>6 ZB1 2 0.25036 0.25036 0.25036</w:t>
+            </w:r>
+            <w:r>
+              <w:rPr>
+                <w:rFonts w:ascii="Courier New" w:hAnsi="Courier New" w:cs="Courier New"/>
+                <w:sz w:val="20"/>
+                <w:szCs w:val="20"/>
+              </w:rPr>
+              <w:t xml:space="preserve"> # CO</w:t>
+            </w:r>
+          </w:p>
+          <w:p>
+            <w:pPr>
+              <w:rPr>
+                <w:rFonts w:ascii="Courier New" w:hAnsi="Courier New" w:cs="Courier New"/>
+                <w:sz w:val="20"/>
+                <w:szCs w:val="20"/>
+              </w:rPr>
+            </w:pPr>
+            <w:r>
+              <w:rPr>
+                <w:rFonts w:ascii="Courier New" w:hAnsi="Courier New" w:cs="Courier New"/>
+                <w:sz w:val="20"/>
+                <w:szCs w:val="20"/>
+              </w:rPr>
+              <w:t xml:space="preserve">7 ZC1 2 </w:t>
+            </w:r>
+            <w:r>
+              <w:rPr>
+                <w:rFonts w:ascii="Courier New" w:hAnsi="Courier New" w:cs="Courier New"/>
+                <w:sz w:val="20"/>
+                <w:szCs w:val="20"/>
+              </w:rPr>
+              <w:t>. . .</w:t>
             </w:r>
           </w:p>
           <w:p>
@@ -6635,13 +6535,15 @@
                 <w:rFonts w:ascii="Courier New" w:hAnsi="Courier New" w:cs="Courier New"/>
                 <w:sz w:val="20"/>
                 <w:szCs w:val="20"/>
-              </w:rPr>
-            </w:pPr>
-            <w:r>
-              <w:rPr>
-                <w:rFonts w:ascii="Courier New" w:hAnsi="Courier New" w:cs="Courier New"/>
-                <w:sz w:val="20"/>
-                <w:szCs w:val="20"/>
+                <w:lang w:val="es-ES"/>
+              </w:rPr>
+            </w:pPr>
+            <w:r>
+              <w:rPr>
+                <w:rFonts w:ascii="Courier New" w:hAnsi="Courier New" w:cs="Courier New"/>
+                <w:sz w:val="20"/>
+                <w:szCs w:val="20"/>
+                <w:lang w:val="es-ES"/>
               </w:rPr>
               <w:t>2 2 C</w:t>
             </w:r>
@@ -6651,6 +6553,7 @@
                 <w:rFonts w:ascii="Courier New" w:hAnsi="Courier New" w:cs="Courier New"/>
                 <w:sz w:val="20"/>
                 <w:szCs w:val="20"/>
+                <w:lang w:val="es-ES"/>
               </w:rPr>
               <w:t>1  C</w:t>
             </w:r>
@@ -6662,13 +6565,15 @@
                 <w:rFonts w:ascii="Courier New" w:hAnsi="Courier New" w:cs="Courier New"/>
                 <w:sz w:val="20"/>
                 <w:szCs w:val="20"/>
-              </w:rPr>
-            </w:pPr>
-            <w:r>
-              <w:rPr>
-                <w:rFonts w:ascii="Courier New" w:hAnsi="Courier New" w:cs="Courier New"/>
-                <w:sz w:val="20"/>
-                <w:szCs w:val="20"/>
+                <w:lang w:val="es-ES"/>
+              </w:rPr>
+            </w:pPr>
+            <w:r>
+              <w:rPr>
+                <w:rFonts w:ascii="Courier New" w:hAnsi="Courier New" w:cs="Courier New"/>
+                <w:sz w:val="20"/>
+                <w:szCs w:val="20"/>
+                <w:lang w:val="es-ES"/>
               </w:rPr>
               <w:t>3 3 O</w:t>
             </w:r>
@@ -6678,6 +6583,7 @@
                 <w:rFonts w:ascii="Courier New" w:hAnsi="Courier New" w:cs="Courier New"/>
                 <w:sz w:val="20"/>
                 <w:szCs w:val="20"/>
+                <w:lang w:val="es-ES"/>
               </w:rPr>
               <w:t>1  O</w:t>
             </w:r>
@@ -6689,13 +6595,15 @@
                 <w:rFonts w:ascii="Courier New" w:hAnsi="Courier New" w:cs="Courier New"/>
                 <w:sz w:val="20"/>
                 <w:szCs w:val="20"/>
-              </w:rPr>
-            </w:pPr>
-            <w:r>
-              <w:rPr>
-                <w:rFonts w:ascii="Courier New" w:hAnsi="Courier New" w:cs="Courier New"/>
-                <w:sz w:val="20"/>
-                <w:szCs w:val="20"/>
+                <w:lang w:val="es-ES"/>
+              </w:rPr>
+            </w:pPr>
+            <w:r>
+              <w:rPr>
+                <w:rFonts w:ascii="Courier New" w:hAnsi="Courier New" w:cs="Courier New"/>
+                <w:sz w:val="20"/>
+                <w:szCs w:val="20"/>
+                <w:lang w:val="es-ES"/>
               </w:rPr>
               <w:t>4 4 Co1 Co</w:t>
             </w:r>

</xml_diff>